<commit_message>
Edit (reverted from commit 8d7448105d89f12ef493b195def8c02c9fb06ff6)
</commit_message>
<xml_diff>
--- a/Docs/Диплом.docx
+++ b/Docs/Диплом.docx
@@ -11310,7 +11310,9 @@
         </w:rPr>
         <w:t>остановка задачи</w:t>
       </w:r>
+      <w:bookmarkStart w:id="6" w:name="_GoBack"/>
       <w:bookmarkEnd w:id="5"/>
+      <w:bookmarkEnd w:id="6"/>
     </w:p>
     <w:p>
       <w:pPr>
@@ -11362,40 +11364,6 @@
     <w:p>
       <w:pPr>
         <w:pStyle w:val="a9"/>
-      </w:pPr>
-      <w:r>
-        <w:t>Требования к программе:</w:t>
-      </w:r>
-    </w:p>
-    <w:p>
-      <w:pPr>
-        <w:pStyle w:val="a9"/>
-      </w:pPr>
-      <w:r>
-        <w:t>- кроссплатформенность;</w:t>
-      </w:r>
-    </w:p>
-    <w:p>
-      <w:pPr>
-        <w:pStyle w:val="a9"/>
-      </w:pPr>
-      <w:r>
-        <w:t>- наличие базы опросов, экспертов, критериев, альтернатив;</w:t>
-      </w:r>
-    </w:p>
-    <w:p>
-      <w:pPr>
-        <w:pStyle w:val="a9"/>
-      </w:pPr>
-      <w:r>
-        <w:t>- интерфейс на русском языке</w:t>
-      </w:r>
-      <w:bookmarkStart w:id="6" w:name="_GoBack"/>
-      <w:bookmarkEnd w:id="6"/>
-    </w:p>
-    <w:p>
-      <w:pPr>
-        <w:pStyle w:val="a9"/>
         <w:numPr>
           <w:ilvl w:val="1"/>
           <w:numId w:val="56"/>
@@ -11524,7 +11492,6 @@
       </w:pPr>
       <w:bookmarkStart w:id="9" w:name="_Toc485284452"/>
       <w:r>
-        <w:lastRenderedPageBreak/>
         <w:t>4. Разработка программы</w:t>
       </w:r>
       <w:bookmarkEnd w:id="9"/>
@@ -11598,6 +11565,7 @@
         <w:pStyle w:val="a9"/>
       </w:pPr>
       <w:r>
+        <w:lastRenderedPageBreak/>
         <w:t>4.1 Структура программы</w:t>
       </w:r>
     </w:p>
@@ -11776,25 +11744,13 @@
       <w:r>
         <w:t xml:space="preserve">Далее показать их оценки, в матрице парных сравнений. Показать компетентность, согласованность экспертов. </w:t>
       </w:r>
-      <w:r>
-        <w:t>Сказать,</w:t>
-      </w:r>
-      <w:r>
-        <w:t xml:space="preserve"> что всё сохранено в базе и что осталось только пользователю сделать </w:t>
-      </w:r>
       <w:proofErr w:type="gramStart"/>
       <w:r>
-        <w:t>выбор</w:t>
-      </w:r>
-      <w:r>
-        <w:t>(</w:t>
+        <w:t>Сказать</w:t>
       </w:r>
       <w:proofErr w:type="gramEnd"/>
       <w:r>
-        <w:t>???)</w:t>
-      </w:r>
-      <w:r>
-        <w:t>. Перейти к следующей проблеме.</w:t>
+        <w:t xml:space="preserve"> что всё сохранено в базе и что осталось только пользователю сделать выбор. Перейти к следующей проблеме.</w:t>
       </w:r>
       <w:r>
         <w:t xml:space="preserve"> </w:t>
@@ -11812,7 +11768,6 @@
       </w:pPr>
       <w:bookmarkStart w:id="11" w:name="_Toc485284454"/>
       <w:r>
-        <w:lastRenderedPageBreak/>
         <w:t>6</w:t>
       </w:r>
       <w:r>
@@ -18055,7 +18010,7 @@
           <w:rPr>
             <w:noProof/>
           </w:rPr>
-          <w:t>16</w:t>
+          <w:t>25</w:t>
         </w:r>
         <w:r>
           <w:rPr>
@@ -25950,7 +25905,7 @@
 </file>
 
 <file path=customXml/itemProps1.xml><?xml version="1.0" encoding="utf-8"?>
-<ds:datastoreItem xmlns:ds="http://schemas.openxmlformats.org/officeDocument/2006/customXml" ds:itemID="{FE3B3F94-36A4-4ABB-A51E-4E893CF7A6FB}">
+<ds:datastoreItem xmlns:ds="http://schemas.openxmlformats.org/officeDocument/2006/customXml" ds:itemID="{83B2205C-82E0-45B1-B09D-662DF36DDD1B}">
   <ds:schemaRefs>
     <ds:schemaRef ds:uri="http://schemas.openxmlformats.org/officeDocument/2006/bibliography"/>
   </ds:schemaRefs>

</xml_diff>

<commit_message>
Edit (reverted from commit 8d7448105d89f12ef493b195def8c02c9fb06ff6) (reverted from commit 60745a30f33f1fb63527e51c91a4bbd12ecb430c)
</commit_message>
<xml_diff>
--- a/Docs/Диплом.docx
+++ b/Docs/Диплом.docx
@@ -11310,9 +11310,7 @@
         </w:rPr>
         <w:t>остановка задачи</w:t>
       </w:r>
-      <w:bookmarkStart w:id="6" w:name="_GoBack"/>
       <w:bookmarkEnd w:id="5"/>
-      <w:bookmarkEnd w:id="6"/>
     </w:p>
     <w:p>
       <w:pPr>
@@ -11364,6 +11362,40 @@
     <w:p>
       <w:pPr>
         <w:pStyle w:val="a9"/>
+      </w:pPr>
+      <w:r>
+        <w:t>Требования к программе:</w:t>
+      </w:r>
+    </w:p>
+    <w:p>
+      <w:pPr>
+        <w:pStyle w:val="a9"/>
+      </w:pPr>
+      <w:r>
+        <w:t>- кроссплатформенность;</w:t>
+      </w:r>
+    </w:p>
+    <w:p>
+      <w:pPr>
+        <w:pStyle w:val="a9"/>
+      </w:pPr>
+      <w:r>
+        <w:t>- наличие базы опросов, экспертов, критериев, альтернатив;</w:t>
+      </w:r>
+    </w:p>
+    <w:p>
+      <w:pPr>
+        <w:pStyle w:val="a9"/>
+      </w:pPr>
+      <w:r>
+        <w:t>- интерфейс на русском языке</w:t>
+      </w:r>
+      <w:bookmarkStart w:id="6" w:name="_GoBack"/>
+      <w:bookmarkEnd w:id="6"/>
+    </w:p>
+    <w:p>
+      <w:pPr>
+        <w:pStyle w:val="a9"/>
         <w:numPr>
           <w:ilvl w:val="1"/>
           <w:numId w:val="56"/>
@@ -11492,6 +11524,7 @@
       </w:pPr>
       <w:bookmarkStart w:id="9" w:name="_Toc485284452"/>
       <w:r>
+        <w:lastRenderedPageBreak/>
         <w:t>4. Разработка программы</w:t>
       </w:r>
       <w:bookmarkEnd w:id="9"/>
@@ -11565,7 +11598,6 @@
         <w:pStyle w:val="a9"/>
       </w:pPr>
       <w:r>
-        <w:lastRenderedPageBreak/>
         <w:t>4.1 Структура программы</w:t>
       </w:r>
     </w:p>
@@ -11744,13 +11776,25 @@
       <w:r>
         <w:t xml:space="preserve">Далее показать их оценки, в матрице парных сравнений. Показать компетентность, согласованность экспертов. </w:t>
       </w:r>
+      <w:r>
+        <w:t>Сказать,</w:t>
+      </w:r>
+      <w:r>
+        <w:t xml:space="preserve"> что всё сохранено в базе и что осталось только пользователю сделать </w:t>
+      </w:r>
       <w:proofErr w:type="gramStart"/>
       <w:r>
-        <w:t>Сказать</w:t>
+        <w:t>выбор</w:t>
+      </w:r>
+      <w:r>
+        <w:t>(</w:t>
       </w:r>
       <w:proofErr w:type="gramEnd"/>
       <w:r>
-        <w:t xml:space="preserve"> что всё сохранено в базе и что осталось только пользователю сделать выбор. Перейти к следующей проблеме.</w:t>
+        <w:t>???)</w:t>
+      </w:r>
+      <w:r>
+        <w:t>. Перейти к следующей проблеме.</w:t>
       </w:r>
       <w:r>
         <w:t xml:space="preserve"> </w:t>
@@ -11768,6 +11812,7 @@
       </w:pPr>
       <w:bookmarkStart w:id="11" w:name="_Toc485284454"/>
       <w:r>
+        <w:lastRenderedPageBreak/>
         <w:t>6</w:t>
       </w:r>
       <w:r>
@@ -18010,7 +18055,7 @@
           <w:rPr>
             <w:noProof/>
           </w:rPr>
-          <w:t>25</w:t>
+          <w:t>16</w:t>
         </w:r>
         <w:r>
           <w:rPr>
@@ -25905,7 +25950,7 @@
 </file>
 
 <file path=customXml/itemProps1.xml><?xml version="1.0" encoding="utf-8"?>
-<ds:datastoreItem xmlns:ds="http://schemas.openxmlformats.org/officeDocument/2006/customXml" ds:itemID="{83B2205C-82E0-45B1-B09D-662DF36DDD1B}">
+<ds:datastoreItem xmlns:ds="http://schemas.openxmlformats.org/officeDocument/2006/customXml" ds:itemID="{FE3B3F94-36A4-4ABB-A51E-4E893CF7A6FB}">
   <ds:schemaRefs>
     <ds:schemaRef ds:uri="http://schemas.openxmlformats.org/officeDocument/2006/bibliography"/>
   </ds:schemaRefs>

</xml_diff>